<commit_message>
Update to document the fact that a repeat should point to the first child.
</commit_message>
<xml_diff>
--- a/docx4j/sample-docs/word/databinding/WordAddIn_walkthrough.docx
+++ b/docx4j/sample-docs/word/databinding/WordAddIn_walkthrough.docx
@@ -198,13 +198,14 @@
         <w:tblLook w:val="04A0"/>
       </w:tblPr>
       <w:tblGrid>
-        <w:gridCol w:w="2976"/>
-        <w:gridCol w:w="4820"/>
+        <w:gridCol w:w="1701"/>
+        <w:gridCol w:w="1701"/>
+        <w:gridCol w:w="4110"/>
       </w:tblGrid>
       <w:tr>
         <w:tc>
           <w:tcPr>
-            <w:tcW w:w="2976" w:type="dxa"/>
+            <w:tcW w:w="1701" w:type="dxa"/>
             <w:shd w:val="clear" w:color="auto" w:fill="DDD9C3" w:themeFill="background2" w:themeFillShade="E6"/>
           </w:tcPr>
           <w:p>
@@ -223,7 +224,26 @@
         </w:tc>
         <w:tc>
           <w:tcPr>
-            <w:tcW w:w="4820" w:type="dxa"/>
+            <w:tcW w:w="1701" w:type="dxa"/>
+            <w:shd w:val="clear" w:color="auto" w:fill="DDD9C3" w:themeFill="background2" w:themeFillShade="E6"/>
+          </w:tcPr>
+          <w:p>
+            <w:pPr>
+              <w:rPr>
+                <w:lang w:val="en-US"/>
+              </w:rPr>
+            </w:pPr>
+            <w:r>
+              <w:rPr>
+                <w:lang w:val="en-US"/>
+              </w:rPr>
+              <w:t>Architecture</w:t>
+            </w:r>
+          </w:p>
+        </w:tc>
+        <w:tc>
+          <w:tcPr>
+            <w:tcW w:w="4110" w:type="dxa"/>
             <w:shd w:val="clear" w:color="auto" w:fill="DDD9C3" w:themeFill="background2" w:themeFillShade="E6"/>
           </w:tcPr>
           <w:p>
@@ -244,7 +264,7 @@
       <w:tr>
         <w:tc>
           <w:tcPr>
-            <w:tcW w:w="2976" w:type="dxa"/>
+            <w:tcW w:w="1701" w:type="dxa"/>
           </w:tcPr>
           <w:p>
             <w:pPr>
@@ -262,7 +282,25 @@
         </w:tc>
         <w:tc>
           <w:tcPr>
-            <w:tcW w:w="4820" w:type="dxa"/>
+            <w:tcW w:w="1701" w:type="dxa"/>
+          </w:tcPr>
+          <w:p>
+            <w:pPr>
+              <w:rPr>
+                <w:lang w:val="en-US"/>
+              </w:rPr>
+            </w:pPr>
+            <w:r>
+              <w:rPr>
+                <w:lang w:val="en-US"/>
+              </w:rPr>
+              <w:t>server-side</w:t>
+            </w:r>
+          </w:p>
+        </w:tc>
+        <w:tc>
+          <w:tcPr>
+            <w:tcW w:w="4110" w:type="dxa"/>
           </w:tcPr>
           <w:p>
             <w:pPr>
@@ -282,7 +320,7 @@
       <w:tr>
         <w:tc>
           <w:tcPr>
-            <w:tcW w:w="2976" w:type="dxa"/>
+            <w:tcW w:w="1701" w:type="dxa"/>
           </w:tcPr>
           <w:p>
             <w:pPr>
@@ -300,7 +338,25 @@
         </w:tc>
         <w:tc>
           <w:tcPr>
-            <w:tcW w:w="4820" w:type="dxa"/>
+            <w:tcW w:w="1701" w:type="dxa"/>
+          </w:tcPr>
+          <w:p>
+            <w:pPr>
+              <w:rPr>
+                <w:lang w:val="en-US"/>
+              </w:rPr>
+            </w:pPr>
+            <w:r>
+              <w:rPr>
+                <w:lang w:val="en-US"/>
+              </w:rPr>
+              <w:t>client-side</w:t>
+            </w:r>
+          </w:p>
+        </w:tc>
+        <w:tc>
+          <w:tcPr>
+            <w:tcW w:w="4110" w:type="dxa"/>
           </w:tcPr>
           <w:p>
             <w:pPr>
@@ -320,7 +376,7 @@
       <w:tr>
         <w:tc>
           <w:tcPr>
-            <w:tcW w:w="2976" w:type="dxa"/>
+            <w:tcW w:w="1701" w:type="dxa"/>
           </w:tcPr>
           <w:p>
             <w:pPr>
@@ -338,7 +394,25 @@
         </w:tc>
         <w:tc>
           <w:tcPr>
-            <w:tcW w:w="4820" w:type="dxa"/>
+            <w:tcW w:w="1701" w:type="dxa"/>
+          </w:tcPr>
+          <w:p>
+            <w:pPr>
+              <w:rPr>
+                <w:lang w:val="en-US"/>
+              </w:rPr>
+            </w:pPr>
+            <w:r>
+              <w:rPr>
+                <w:lang w:val="en-US"/>
+              </w:rPr>
+              <w:t>N/A</w:t>
+            </w:r>
+          </w:p>
+        </w:tc>
+        <w:tc>
+          <w:tcPr>
+            <w:tcW w:w="4110" w:type="dxa"/>
           </w:tcPr>
           <w:p>
             <w:pPr>
@@ -418,7 +492,7 @@
         <w:rPr>
           <w:lang w:val="en-US"/>
         </w:rPr>
-        <w:t>the macro can process interactively</w:t>
+        <w:t>the macro or a web site like fabdocx.com can process interactively</w:t>
       </w:r>
     </w:p>
     <w:p>
@@ -436,7 +510,7 @@
         <w:rPr>
           <w:lang w:val="en-US"/>
         </w:rPr>
-        <w:t xml:space="preserve">the Java pre-processor  can process in non-interactive mode.   </w:t>
+        <w:t>the Java pre-processor  can process in non-interactive mode</w:t>
       </w:r>
     </w:p>
     <w:p>
@@ -1916,9 +1990,9 @@
         <w:lastRenderedPageBreak/>
         <w:drawing>
           <wp:inline distT="0" distB="0" distL="0" distR="0">
-            <wp:extent cx="2419350" cy="3524250"/>
-            <wp:effectExtent l="19050" t="0" r="0" b="0"/>
-            <wp:docPr id="22" name="Picture 22"/>
+            <wp:extent cx="2276475" cy="3095625"/>
+            <wp:effectExtent l="19050" t="0" r="9525" b="0"/>
+            <wp:docPr id="15" name="Picture 4"/>
             <wp:cNvGraphicFramePr>
               <a:graphicFrameLocks xmlns:a="http://schemas.openxmlformats.org/drawingml/2006/main" noChangeAspect="1"/>
             </wp:cNvGraphicFramePr>
@@ -1926,7 +2000,7 @@
               <a:graphicData uri="http://schemas.openxmlformats.org/drawingml/2006/picture">
                 <pic:pic xmlns:pic="http://schemas.openxmlformats.org/drawingml/2006/picture">
                   <pic:nvPicPr>
-                    <pic:cNvPr id="0" name="Picture 22"/>
+                    <pic:cNvPr id="0" name="Picture 4"/>
                     <pic:cNvPicPr>
                       <a:picLocks noChangeAspect="1" noChangeArrowheads="1"/>
                     </pic:cNvPicPr>
@@ -1941,7 +2015,7 @@
                   <pic:spPr bwMode="auto">
                     <a:xfrm>
                       <a:off x="0" y="0"/>
-                      <a:ext cx="2419350" cy="3524250"/>
+                      <a:ext cx="2276475" cy="3095625"/>
                     </a:xfrm>
                     <a:prstGeom prst="rect">
                       <a:avLst/>
@@ -1971,33 +2045,33 @@
         <w:rPr>
           <w:lang w:val="en-US"/>
         </w:rPr>
-        <w:t>the content control will be cloned for each employee.</w:t>
-      </w:r>
-    </w:p>
-    <w:p>
-      <w:pPr>
-        <w:rPr>
-          <w:lang w:val="en-US"/>
-        </w:rPr>
-      </w:pPr>
-      <w:r>
-        <w:rPr>
-          <w:lang w:val="en-US"/>
-        </w:rPr>
-        <w:t xml:space="preserve">Inside this repeating content contol, you then put the actual content you want to repeat.  Typically this will include more content controls - in this example, one bound to /orgunit/employees/employee/name and/or salary.  </w:t>
-      </w:r>
-    </w:p>
-    <w:p>
-      <w:pPr>
-        <w:rPr>
-          <w:lang w:val="en-US"/>
-        </w:rPr>
-      </w:pPr>
-      <w:r>
-        <w:rPr>
-          <w:lang w:val="en-US"/>
-        </w:rPr>
-        <w:t>It is the job of the pre-processor to clone the repeat control, and then change the xpaths within it to employee[1]/name in the first, employee[2]/name in the second etc.</w:t>
+        <w:t>the content control will be cloned for each item.</w:t>
+      </w:r>
+    </w:p>
+    <w:p>
+      <w:pPr>
+        <w:rPr>
+          <w:lang w:val="en-US"/>
+        </w:rPr>
+      </w:pPr>
+      <w:r>
+        <w:rPr>
+          <w:lang w:val="en-US"/>
+        </w:rPr>
+        <w:t xml:space="preserve">Inside this repeating content contol, you then put the actual content you want to repeat.  Typically this will include more content controls - in this example, one bound to /invoice/items/item/name and/or price.  </w:t>
+      </w:r>
+    </w:p>
+    <w:p>
+      <w:pPr>
+        <w:rPr>
+          <w:lang w:val="en-US"/>
+        </w:rPr>
+      </w:pPr>
+      <w:r>
+        <w:rPr>
+          <w:lang w:val="en-US"/>
+        </w:rPr>
+        <w:t>It is the job of the pre-processor to clone the repeat control, and then change the xpaths within it to item[1]/name in the first, item[2]/name in the second etc.</w:t>
       </w:r>
     </w:p>
     <w:p>
@@ -2179,21 +2253,21 @@
         <w:rPr>
           <w:lang w:val="en-US"/>
         </w:rPr>
+        <w:t>This docx can be a plain docx, or it can itself contain OpenDoPE content (you'd need the MergeDocx extension in order for docx4j to process it).</w:t>
+      </w:r>
+    </w:p>
+    <w:p>
+      <w:pPr>
+        <w:pStyle w:val="Heading1"/>
+        <w:rPr>
+          <w:lang w:val="en-US"/>
+        </w:rPr>
+      </w:pPr>
+      <w:r>
+        <w:rPr>
+          <w:lang w:val="en-US"/>
+        </w:rPr>
         <w:lastRenderedPageBreak/>
-        <w:t>This docx can be a plain docx, or it can itself contain OpenDoPE content (you'd need the MergeDocx extension in order for docx4j to process it).</w:t>
-      </w:r>
-    </w:p>
-    <w:p>
-      <w:pPr>
-        <w:pStyle w:val="Heading1"/>
-        <w:rPr>
-          <w:lang w:val="en-US"/>
-        </w:rPr>
-      </w:pPr>
-      <w:r>
-        <w:rPr>
-          <w:lang w:val="en-US"/>
-        </w:rPr>
         <w:t>Finishing Up</w:t>
       </w:r>
     </w:p>
@@ -2500,7 +2574,6 @@
         <w:rPr>
           <w:lang w:val="en-US"/>
         </w:rPr>
-        <w:lastRenderedPageBreak/>
         <w:t>If you answer "yes" to this question, a Questions part will be added to the docx, and then each time you bind a content control (either a standard bind, or as a repeat or a condition) you will be prompted  to enter a corresponding  question:</w:t>
       </w:r>
     </w:p>
@@ -2515,6 +2588,7 @@
           <w:noProof/>
           <w:lang w:eastAsia="en-AU"/>
         </w:rPr>
+        <w:lastRenderedPageBreak/>
         <w:drawing>
           <wp:inline distT="0" distB="0" distL="0" distR="0">
             <wp:extent cx="3638550" cy="3171825"/>
@@ -2695,7 +2769,6 @@
         <w:rPr>
           <w:lang w:val="en-US"/>
         </w:rPr>
-        <w:lastRenderedPageBreak/>
         <w:t>via a macro embedded in the docx</w:t>
       </w:r>
     </w:p>
@@ -2727,6 +2800,7 @@
         <w:rPr>
           <w:lang w:val="en-US"/>
         </w:rPr>
+        <w:lastRenderedPageBreak/>
         <w:t>The Add-In can inject a suitable macro into the docx.  This macro is set to execute when the document is opened.</w:t>
       </w:r>
     </w:p>
@@ -2858,7 +2932,7 @@
         <w:rPr>
           <w:lang w:val="en-US"/>
         </w:rPr>
-        <w:t>The best place for questions/discussion is currently the docx4j forum.</w:t>
+        <w:t>Questions/discussion belong at http://www.opendope.org/forum.html, or, for the Java implementation, the docx4j data binding sub forum.</w:t>
       </w:r>
     </w:p>
     <w:p>
@@ -4284,7 +4358,7 @@
 </file>
 
 <file path=customXml/item1.xml><?xml version="1.0" encoding="utf-8"?>
-<xpaths/>
+<questions/>
 </file>
 
 <file path=customXml/item10.xml><?xml version="1.0" encoding="utf-8"?>
@@ -4292,11 +4366,11 @@
 </file>
 
 <file path=customXml/item11.xml><?xml version="1.0" encoding="utf-8"?>
-<mypart/>
+<conditions/>
 </file>
 
 <file path=customXml/item12.xml><?xml version="1.0" encoding="utf-8"?>
-<mypart/>
+<conditions/>
 </file>
 
 <file path=customXml/item13.xml><?xml version="1.0" encoding="utf-8"?>
@@ -4304,7 +4378,7 @@
 </file>
 
 <file path=customXml/item2.xml><?xml version="1.0" encoding="utf-8"?>
-<xpaths/>
+<questions/>
 </file>
 
 <file path=customXml/item3.xml><?xml version="1.0" encoding="utf-8"?>
@@ -4312,31 +4386,31 @@
 </file>
 
 <file path=customXml/item4.xml><?xml version="1.0" encoding="utf-8"?>
+<mypart/>
+</file>
+
+<file path=customXml/item5.xml><?xml version="1.0" encoding="utf-8"?>
+<xpaths/>
+</file>
+
+<file path=customXml/item6.xml><?xml version="1.0" encoding="utf-8"?>
+<xpaths/>
+</file>
+
+<file path=customXml/item7.xml><?xml version="1.0" encoding="utf-8"?>
 <conditions/>
 </file>
 
-<file path=customXml/item5.xml><?xml version="1.0" encoding="utf-8"?>
+<file path=customXml/item8.xml><?xml version="1.0" encoding="utf-8"?>
 <mypart/>
 </file>
 
-<file path=customXml/item6.xml><?xml version="1.0" encoding="utf-8"?>
-<conditions/>
-</file>
-
-<file path=customXml/item7.xml><?xml version="1.0" encoding="utf-8"?>
-<questions/>
-</file>
-
-<file path=customXml/item8.xml><?xml version="1.0" encoding="utf-8"?>
-<questions/>
-</file>
-
 <file path=customXml/item9.xml><?xml version="1.0" encoding="utf-8"?>
-<conditions/>
+<mypart/>
 </file>
 
 <file path=customXml/itemProps1.xml><?xml version="1.0" encoding="utf-8"?>
-<ds:datastoreItem xmlns:ds="http://schemas.openxmlformats.org/officeDocument/2006/customXml" ds:itemID="{8CE3A74F-3BAC-4665-9718-C030B8D03EEC}">
+<ds:datastoreItem xmlns:ds="http://schemas.openxmlformats.org/officeDocument/2006/customXml" ds:itemID="{0CF01ABC-6A28-4BA4-8D53-BCA8A8BB281B}">
   <ds:schemaRefs/>
 </ds:datastoreItem>
 </file>
@@ -4348,19 +4422,19 @@
 </file>
 
 <file path=customXml/itemProps11.xml><?xml version="1.0" encoding="utf-8"?>
-<ds:datastoreItem xmlns:ds="http://schemas.openxmlformats.org/officeDocument/2006/customXml" ds:itemID="{ABDB46B3-8111-4D72-8394-C4DFE5D88951}">
+<ds:datastoreItem xmlns:ds="http://schemas.openxmlformats.org/officeDocument/2006/customXml" ds:itemID="{A00E7546-6D85-44FC-A9CB-3D31E3941380}">
   <ds:schemaRefs/>
 </ds:datastoreItem>
 </file>
 
 <file path=customXml/itemProps12.xml><?xml version="1.0" encoding="utf-8"?>
-<ds:datastoreItem xmlns:ds="http://schemas.openxmlformats.org/officeDocument/2006/customXml" ds:itemID="{508BCC3E-56DD-49BE-96DD-2D594C5CE366}">
+<ds:datastoreItem xmlns:ds="http://schemas.openxmlformats.org/officeDocument/2006/customXml" ds:itemID="{A9F867F0-1963-4827-A04D-3359BD4C0F0B}">
   <ds:schemaRefs/>
 </ds:datastoreItem>
 </file>
 
 <file path=customXml/itemProps13.xml><?xml version="1.0" encoding="utf-8"?>
-<ds:datastoreItem xmlns:ds="http://schemas.openxmlformats.org/officeDocument/2006/customXml" ds:itemID="{2501A5F9-2F30-4348-80FF-AB851B5807AE}">
+<ds:datastoreItem xmlns:ds="http://schemas.openxmlformats.org/officeDocument/2006/customXml" ds:itemID="{0D575268-920E-4C66-AA30-3B7CAE77979D}">
   <ds:schemaRefs>
     <ds:schemaRef ds:uri="http://schemas.openxmlformats.org/officeDocument/2006/bibliography"/>
   </ds:schemaRefs>
@@ -4368,49 +4442,49 @@
 </file>
 
 <file path=customXml/itemProps2.xml><?xml version="1.0" encoding="utf-8"?>
+<ds:datastoreItem xmlns:ds="http://schemas.openxmlformats.org/officeDocument/2006/customXml" ds:itemID="{7A655B8E-64B9-485A-B73F-2AA0C3608D88}">
+  <ds:schemaRefs/>
+</ds:datastoreItem>
+</file>
+
+<file path=customXml/itemProps3.xml><?xml version="1.0" encoding="utf-8"?>
+<ds:datastoreItem xmlns:ds="http://schemas.openxmlformats.org/officeDocument/2006/customXml" ds:itemID="{1173A749-B241-4E7F-A0FC-24E3C89FB9F1}">
+  <ds:schemaRefs/>
+</ds:datastoreItem>
+</file>
+
+<file path=customXml/itemProps4.xml><?xml version="1.0" encoding="utf-8"?>
+<ds:datastoreItem xmlns:ds="http://schemas.openxmlformats.org/officeDocument/2006/customXml" ds:itemID="{508BCC3E-56DD-49BE-96DD-2D594C5CE366}">
+  <ds:schemaRefs/>
+</ds:datastoreItem>
+</file>
+
+<file path=customXml/itemProps5.xml><?xml version="1.0" encoding="utf-8"?>
 <ds:datastoreItem xmlns:ds="http://schemas.openxmlformats.org/officeDocument/2006/customXml" ds:itemID="{2B7958E0-198E-4C8D-AE0E-6F2680FD54E6}">
   <ds:schemaRefs/>
 </ds:datastoreItem>
 </file>
 
-<file path=customXml/itemProps3.xml><?xml version="1.0" encoding="utf-8"?>
-<ds:datastoreItem xmlns:ds="http://schemas.openxmlformats.org/officeDocument/2006/customXml" ds:itemID="{7A655B8E-64B9-485A-B73F-2AA0C3608D88}">
+<file path=customXml/itemProps6.xml><?xml version="1.0" encoding="utf-8"?>
+<ds:datastoreItem xmlns:ds="http://schemas.openxmlformats.org/officeDocument/2006/customXml" ds:itemID="{8CE3A74F-3BAC-4665-9718-C030B8D03EEC}">
   <ds:schemaRefs/>
 </ds:datastoreItem>
 </file>
 
-<file path=customXml/itemProps4.xml><?xml version="1.0" encoding="utf-8"?>
-<ds:datastoreItem xmlns:ds="http://schemas.openxmlformats.org/officeDocument/2006/customXml" ds:itemID="{A00E7546-6D85-44FC-A9CB-3D31E3941380}">
-  <ds:schemaRefs/>
-</ds:datastoreItem>
-</file>
-
-<file path=customXml/itemProps5.xml><?xml version="1.0" encoding="utf-8"?>
-<ds:datastoreItem xmlns:ds="http://schemas.openxmlformats.org/officeDocument/2006/customXml" ds:itemID="{5619818B-AC3A-4FBF-8181-BEAF69DD9638}">
-  <ds:schemaRefs/>
-</ds:datastoreItem>
-</file>
-
-<file path=customXml/itemProps6.xml><?xml version="1.0" encoding="utf-8"?>
+<file path=customXml/itemProps7.xml><?xml version="1.0" encoding="utf-8"?>
 <ds:datastoreItem xmlns:ds="http://schemas.openxmlformats.org/officeDocument/2006/customXml" ds:itemID="{6F538E0F-7F01-4EA3-BB13-F0A8D76B1805}">
   <ds:schemaRefs/>
 </ds:datastoreItem>
 </file>
 
-<file path=customXml/itemProps7.xml><?xml version="1.0" encoding="utf-8"?>
-<ds:datastoreItem xmlns:ds="http://schemas.openxmlformats.org/officeDocument/2006/customXml" ds:itemID="{1173A749-B241-4E7F-A0FC-24E3C89FB9F1}">
-  <ds:schemaRefs/>
-</ds:datastoreItem>
-</file>
-
 <file path=customXml/itemProps8.xml><?xml version="1.0" encoding="utf-8"?>
-<ds:datastoreItem xmlns:ds="http://schemas.openxmlformats.org/officeDocument/2006/customXml" ds:itemID="{0CF01ABC-6A28-4BA4-8D53-BCA8A8BB281B}">
+<ds:datastoreItem xmlns:ds="http://schemas.openxmlformats.org/officeDocument/2006/customXml" ds:itemID="{ABDB46B3-8111-4D72-8394-C4DFE5D88951}">
   <ds:schemaRefs/>
 </ds:datastoreItem>
 </file>
 
 <file path=customXml/itemProps9.xml><?xml version="1.0" encoding="utf-8"?>
-<ds:datastoreItem xmlns:ds="http://schemas.openxmlformats.org/officeDocument/2006/customXml" ds:itemID="{A9F867F0-1963-4827-A04D-3359BD4C0F0B}">
+<ds:datastoreItem xmlns:ds="http://schemas.openxmlformats.org/officeDocument/2006/customXml" ds:itemID="{5619818B-AC3A-4FBF-8181-BEAF69DD9638}">
   <ds:schemaRefs/>
 </ds:datastoreItem>
 </file>
</xml_diff>